<commit_message>
Added screenshot for deleting security groups
</commit_message>
<xml_diff>
--- a/prototype/example_scripts/AWS_EC2.docx
+++ b/prototype/example_scripts/AWS_EC2.docx
@@ -770,10 +770,7 @@
         <w:t>.aws_secrets</w:t>
       </w:r>
       <w:r>
-        <w:t xml:space="preserve"> file in your home directory and include the following</w:t>
-      </w:r>
-      <w:r>
-        <w:t>:</w:t>
+        <w:t xml:space="preserve"> file in your home directory and include the following:</w:t>
       </w:r>
     </w:p>
     <w:p>
@@ -924,22 +921,10 @@
     </w:p>
     <w:p>
       <w:r>
-        <w:t>secret_</w:t>
-      </w:r>
-      <w:r>
-        <w:t xml:space="preserve">access_key is the value after </w:t>
-      </w:r>
-      <w:r>
-        <w:t xml:space="preserve">AWSSecretKey </w:t>
-      </w:r>
-      <w:r>
-        <w:t>in your download</w:t>
-      </w:r>
-    </w:p>
-    <w:p>
-      <w:bookmarkStart w:id="0" w:name="_GoBack"/>
-      <w:bookmarkEnd w:id="0"/>
-    </w:p>
+        <w:t>secret_access_key is the value after AWSSecretKey in your download</w:t>
+      </w:r>
+    </w:p>
+    <w:p/>
     <w:p>
       <w:r>
         <w:t>Make sure to change your region to US N. Virginia in order to see the instances you have launched.</w:t>
@@ -968,6 +953,65 @@
                   </pic:nvPicPr>
                   <pic:blipFill>
                     <a:blip r:embed="rId12"/>
+                    <a:stretch>
+                      <a:fillRect/>
+                    </a:stretch>
+                  </pic:blipFill>
+                  <pic:spPr>
+                    <a:xfrm>
+                      <a:off x="0" y="0"/>
+                      <a:ext cx="5943600" cy="3194685"/>
+                    </a:xfrm>
+                    <a:prstGeom prst="rect">
+                      <a:avLst/>
+                    </a:prstGeom>
+                  </pic:spPr>
+                </pic:pic>
+              </a:graphicData>
+            </a:graphic>
+          </wp:inline>
+        </w:drawing>
+      </w:r>
+    </w:p>
+    <w:p/>
+    <w:p>
+      <w:r>
+        <w:br w:type="page"/>
+      </w:r>
+    </w:p>
+    <w:p>
+      <w:r>
+        <w:lastRenderedPageBreak/>
+        <w:t>If you experience problems with running the simulations you should delete your security groups in case you have an old one that was not configured correctly</w:t>
+      </w:r>
+      <w:bookmarkStart w:id="0" w:name="_GoBack"/>
+      <w:bookmarkEnd w:id="0"/>
+      <w:r>
+        <w:t>:</w:t>
+      </w:r>
+    </w:p>
+    <w:p>
+      <w:r>
+        <w:rPr>
+          <w:noProof/>
+        </w:rPr>
+        <w:drawing>
+          <wp:inline distT="0" distB="0" distL="0" distR="0" wp14:anchorId="79D5615C" wp14:editId="2E12848D">
+            <wp:extent cx="5943600" cy="3194685"/>
+            <wp:effectExtent l="0" t="0" r="0" b="5715"/>
+            <wp:docPr id="8" name="Picture 8"/>
+            <wp:cNvGraphicFramePr>
+              <a:graphicFrameLocks xmlns:a="http://schemas.openxmlformats.org/drawingml/2006/main" noChangeAspect="1"/>
+            </wp:cNvGraphicFramePr>
+            <a:graphic xmlns:a="http://schemas.openxmlformats.org/drawingml/2006/main">
+              <a:graphicData uri="http://schemas.openxmlformats.org/drawingml/2006/picture">
+                <pic:pic xmlns:pic="http://schemas.openxmlformats.org/drawingml/2006/picture">
+                  <pic:nvPicPr>
+                    <pic:cNvPr id="0" name=""/>
+                    <pic:cNvPicPr/>
+                  </pic:nvPicPr>
+                  <pic:blipFill>
+                    <a:blip r:embed="rId13"/>
                     <a:stretch>
                       <a:fillRect/>
                     </a:stretch>

</xml_diff>